<commit_message>
Corrections made to PreApp PreDetermination
</commit_message>
<xml_diff>
--- a/arches_her/docx/Pre-app Predetermination letter.docx
+++ b/arches_her/docx/Pre-app Predetermination letter.docx
@@ -168,120 +168,223 @@
     </w:p>
     <w:p>
       <w:pPr>
-        <w:pStyle w:val="KeyHeadDetails"/>
-      </w:pPr>
-      <w:r>
-        <w:t>&lt;Name of person consulting&gt;</w:t>
-      </w:r>
-    </w:p>
-    <w:p>
-      <w:pPr>
-        <w:pStyle w:val="KeyHeadDetails"/>
-      </w:pPr>
-      <w:r>
-        <w:t>&lt;Address of consulting organisation&gt;</w:t>
-      </w:r>
-      <w:r>
-        <w:t xml:space="preserve">  </w:t>
-      </w:r>
-    </w:p>
-    <w:p>
-      <w:pPr>
-        <w:pStyle w:val="KeyHeadDetails"/>
-      </w:pPr>
-    </w:p>
-    <w:p>
-      <w:pPr>
-        <w:pStyle w:val="KeyHeadDetails"/>
-      </w:pPr>
-      <w:r>
-        <w:br w:type="column"/>
-      </w:r>
-    </w:p>
-    <w:p>
-      <w:pPr>
-        <w:pStyle w:val="KeyHeadDetails"/>
-      </w:pPr>
-      <w:r>
-        <w:t xml:space="preserve">Your Ref: </w:t>
-      </w:r>
-      <w:r>
-        <w:t>&lt;Reference&gt;</w:t>
-      </w:r>
-    </w:p>
-    <w:p>
-      <w:pPr>
-        <w:pStyle w:val="KeyHeadDetails"/>
-      </w:pPr>
-      <w:r>
-        <w:t xml:space="preserve">Our Ref: </w:t>
-      </w:r>
-      <w:r>
-        <w:t>&lt;Primary Reference Number&gt;</w:t>
-      </w:r>
-    </w:p>
-    <w:p>
-      <w:pPr>
-        <w:pStyle w:val="KeyHeadDetails"/>
-      </w:pPr>
-      <w:r>
-        <w:tab/>
-      </w:r>
-      <w:r>
-        <w:tab/>
-      </w:r>
-      <w:r>
-        <w:tab/>
-      </w:r>
-    </w:p>
-    <w:p>
-      <w:pPr>
-        <w:pStyle w:val="KeyHeadDetails"/>
-      </w:pPr>
-      <w:r>
-        <w:t xml:space="preserve">Contact: </w:t>
-      </w:r>
-    </w:p>
-    <w:p>
-      <w:pPr>
-        <w:pStyle w:val="KeyHeadDetails"/>
-      </w:pPr>
-      <w:r>
-        <w:t>&lt;Casework Officer&gt;</w:t>
-      </w:r>
-    </w:p>
-    <w:p>
-      <w:pPr>
-        <w:pStyle w:val="KeyHeadDetails"/>
-      </w:pPr>
-      <w:r>
-        <w:t>&lt;Casework Officer Number&gt;</w:t>
-      </w:r>
-    </w:p>
-    <w:p>
-      <w:pPr>
-        <w:pStyle w:val="KeyHeadDetails"/>
-        <w:rPr>
-          <w:rFonts w:cs="Arial"/>
-        </w:rPr>
-      </w:pPr>
-      <w:r>
-        <w:rPr>
-          <w:rFonts w:cs="Arial"/>
-        </w:rPr>
-        <w:t>&lt;Casework Officer Email&gt;</w:t>
-      </w:r>
-    </w:p>
-    <w:p>
-      <w:pPr>
         <w:tabs>
           <w:tab w:val="left" w:pos="5245"/>
         </w:tabs>
         <w:spacing w:after="0" w:line="240" w:lineRule="auto"/>
         <w:rPr>
-          <w:rFonts w:ascii="Source Sans Pro Light" w:hAnsi="Source Sans Pro Light" w:cs="Arial"/>
-          <w:sz w:val="20"/>
-          <w:szCs w:val="20"/>
+          <w:rFonts w:ascii="Source Sans Pro Light" w:hAnsi="Source Sans Pro Light"/>
+        </w:rPr>
+      </w:pPr>
+      <w:r>
+        <w:rPr>
+          <w:rFonts w:ascii="Source Sans Pro Light" w:hAnsi="Source Sans Pro Light"/>
+        </w:rPr>
+        <w:t>&lt;Name of person consulting&gt;</w:t>
+      </w:r>
+    </w:p>
+    <w:p>
+      <w:pPr>
+        <w:tabs>
+          <w:tab w:val="left" w:pos="5245"/>
+        </w:tabs>
+        <w:spacing w:after="0" w:line="240" w:lineRule="auto"/>
+        <w:rPr>
+          <w:rFonts w:ascii="Source Sans Pro Light" w:hAnsi="Source Sans Pro Light"/>
+        </w:rPr>
+      </w:pPr>
+      <w:r>
+        <w:rPr>
+          <w:rFonts w:ascii="Source Sans Pro Light" w:hAnsi="Source Sans Pro Light"/>
+        </w:rPr>
+        <w:t xml:space="preserve">&lt;Address of consulting organisation&gt;  </w:t>
+      </w:r>
+    </w:p>
+    <w:p>
+      <w:pPr>
+        <w:tabs>
+          <w:tab w:val="left" w:pos="5245"/>
+        </w:tabs>
+        <w:spacing w:after="0" w:line="240" w:lineRule="auto"/>
+        <w:rPr>
+          <w:rFonts w:ascii="Source Sans Pro Light" w:hAnsi="Source Sans Pro Light"/>
+        </w:rPr>
+      </w:pPr>
+    </w:p>
+    <w:p>
+      <w:pPr>
+        <w:tabs>
+          <w:tab w:val="left" w:pos="5245"/>
+        </w:tabs>
+        <w:spacing w:after="0" w:line="240" w:lineRule="auto"/>
+        <w:rPr>
+          <w:rFonts w:ascii="Source Sans Pro Light" w:hAnsi="Source Sans Pro Light"/>
+        </w:rPr>
+      </w:pPr>
+      <w:r>
+        <w:rPr>
+          <w:rFonts w:ascii="Source Sans Pro Light" w:hAnsi="Source Sans Pro Light"/>
+        </w:rPr>
+        <w:br w:type="column"/>
+      </w:r>
+    </w:p>
+    <w:p>
+      <w:pPr>
+        <w:tabs>
+          <w:tab w:val="left" w:pos="5245"/>
+        </w:tabs>
+        <w:spacing w:after="0" w:line="240" w:lineRule="auto"/>
+        <w:rPr>
+          <w:rFonts w:ascii="Source Sans Pro Light" w:hAnsi="Source Sans Pro Light"/>
+        </w:rPr>
+      </w:pPr>
+      <w:r>
+        <w:rPr>
+          <w:rFonts w:ascii="Source Sans Pro Light" w:hAnsi="Source Sans Pro Light"/>
+        </w:rPr>
+        <w:t>Your Ref: &lt;Reference&gt;</w:t>
+      </w:r>
+      <w:r>
+        <w:rPr>
+          <w:rFonts w:ascii="Source Sans Pro Light" w:hAnsi="Source Sans Pro Light" w:cs="Arial"/>
+        </w:rPr>
+      </w:r>
+      <w:r>
+        <w:rPr>
+          <w:rFonts w:ascii="Source Sans Pro Light" w:hAnsi="Source Sans Pro Light"/>
+        </w:rPr>
+      </w:r>
+    </w:p>
+    <w:p>
+      <w:pPr>
+        <w:tabs>
+          <w:tab w:val="left" w:pos="5245"/>
+        </w:tabs>
+        <w:spacing w:after="0" w:line="240" w:lineRule="auto"/>
+        <w:rPr>
+          <w:rFonts w:ascii="Source Sans Pro Light" w:hAnsi="Source Sans Pro Light"/>
+        </w:rPr>
+      </w:pPr>
+      <w:r>
+        <w:rPr>
+          <w:rFonts w:ascii="Source Sans Pro Light" w:hAnsi="Source Sans Pro Light"/>
+        </w:rPr>
+        <w:t>Our Ref: &lt;Primary Reference Number&gt;</w:t>
+      </w:r>
+      <w:r>
+        <w:rPr>
+          <w:rFonts w:ascii="Source Sans Pro Light" w:hAnsi="Source Sans Pro Light" w:cs="Arial"/>
+        </w:rPr>
+      </w:r>
+      <w:r>
+        <w:rPr>
+          <w:rFonts w:ascii="Source Sans Pro Light" w:hAnsi="Source Sans Pro Light"/>
+        </w:rPr>
+      </w:r>
+    </w:p>
+    <w:p>
+      <w:pPr>
+        <w:tabs>
+          <w:tab w:val="left" w:pos="5245"/>
+        </w:tabs>
+        <w:spacing w:after="0" w:line="240" w:lineRule="auto"/>
+        <w:rPr>
+          <w:rFonts w:ascii="Source Sans Pro Light" w:hAnsi="Source Sans Pro Light"/>
+        </w:rPr>
+      </w:pPr>
+      <w:r>
+        <w:rPr>
+          <w:rFonts w:ascii="Source Sans Pro Light" w:hAnsi="Source Sans Pro Light"/>
+        </w:rPr>
+        <w:tab/>
+      </w:r>
+      <w:r>
+        <w:rPr>
+          <w:rFonts w:ascii="Source Sans Pro Light" w:hAnsi="Source Sans Pro Light"/>
+        </w:rPr>
+        <w:tab/>
+      </w:r>
+      <w:r>
+        <w:rPr>
+          <w:rFonts w:ascii="Source Sans Pro Light" w:hAnsi="Source Sans Pro Light"/>
+        </w:rPr>
+        <w:tab/>
+      </w:r>
+    </w:p>
+    <w:p>
+      <w:pPr>
+        <w:tabs>
+          <w:tab w:val="left" w:pos="5245"/>
+        </w:tabs>
+        <w:spacing w:after="0" w:line="240" w:lineRule="auto"/>
+        <w:rPr>
+          <w:rFonts w:ascii="Source Sans Pro Light" w:hAnsi="Source Sans Pro Light"/>
+        </w:rPr>
+      </w:pPr>
+      <w:r>
+        <w:rPr>
+          <w:rFonts w:ascii="Source Sans Pro Light" w:hAnsi="Source Sans Pro Light"/>
+        </w:rPr>
+        <w:t>Contact: &lt;Casework Officer&gt;</w:t>
+      </w:r>
+      <w:r>
+        <w:rPr>
+          <w:rFonts w:ascii="Source Sans Pro Light" w:hAnsi="Source Sans Pro Light" w:cs="Arial"/>
+        </w:rPr>
+      </w:r>
+    </w:p>
+    <w:p>
+      <w:pPr>
+        <w:tabs>
+          <w:tab w:val="left" w:pos="5245"/>
+        </w:tabs>
+        <w:spacing w:after="0" w:line="240" w:lineRule="auto"/>
+        <w:rPr>
+          <w:rFonts w:ascii="Source Sans Pro Light" w:hAnsi="Source Sans Pro Light"/>
+        </w:rPr>
+      </w:pPr>
+      <w:r>
+        <w:rPr>
+          <w:rFonts w:ascii="Source Sans Pro Light" w:hAnsi="Source Sans Pro Light"/>
+        </w:rPr>
+        <w:t>Direct Dial: &lt;Casework Officer Number&gt;</w:t>
+      </w:r>
+      <w:r>
+        <w:rPr>
+          <w:rFonts w:ascii="Source Sans Pro Light" w:hAnsi="Source Sans Pro Light" w:cs="Arial"/>
+        </w:rPr>
+      </w:r>
+    </w:p>
+    <w:p>
+      <w:pPr>
+        <w:tabs>
+          <w:tab w:val="left" w:pos="5245"/>
+        </w:tabs>
+        <w:spacing w:after="0" w:line="240" w:lineRule="auto"/>
+        <w:rPr>
+          <w:rFonts w:ascii="Source Sans Pro Light" w:hAnsi="Source Sans Pro Light" w:cs="Arial"/>
+        </w:rPr>
+      </w:pPr>
+      <w:r>
+        <w:rPr>
+          <w:rFonts w:ascii="Source Sans Pro Light" w:hAnsi="Source Sans Pro Light"/>
+        </w:rPr>
+        <w:t>Email: &lt;Casework Officer Email&gt;</w:t>
+      </w:r>
+      <w:r>
+        <w:rPr>
+          <w:rFonts w:ascii="Source Sans Pro Light" w:hAnsi="Source Sans Pro Light" w:cs="Arial"/>
+        </w:rPr>
+      </w:r>
+    </w:p>
+    <w:p>
+      <w:pPr>
+        <w:tabs>
+          <w:tab w:val="left" w:pos="5245"/>
+        </w:tabs>
+        <w:spacing w:after="0" w:line="240" w:lineRule="auto"/>
+        <w:rPr>
+          <w:rFonts w:ascii="Source Sans Pro Light" w:hAnsi="Source Sans Pro Light" w:cs="Arial"/>
         </w:rPr>
       </w:pPr>
     </w:p>
@@ -298,7 +401,10 @@
           <w:type w:val="continuous"/>
           <w:pgSz w:w="11906" w:h="16838"/>
           <w:pgMar w:top="1440" w:right="1440" w:bottom="1440" w:left="1440" w:header="708" w:footer="708" w:gutter="0"/>
-          <w:cols w:num="2" w:space="720"/>
+          <w:cols w:num="2" w:space="708" w:equalWidth="0">
+            <w:col w:w="5004" w:space="720"/>
+            <w:col w:w="3300"/>
+          </w:cols>
           <w:docGrid w:linePitch="360"/>
         </w:sectPr>
       </w:pPr>
@@ -316,681 +422,766 @@
     </w:p>
     <w:p>
       <w:pPr>
+        <w:tabs>
+          <w:tab w:val="left" w:pos="5245"/>
+        </w:tabs>
+        <w:spacing w:after="0" w:line="240" w:lineRule="auto"/>
+        <w:rPr>
+          <w:rFonts w:ascii="Source Sans Pro Light" w:hAnsi="Source Sans Pro Light"/>
+        </w:rPr>
+      </w:pPr>
+      <w:r>
+        <w:rPr>
+          <w:rFonts w:ascii="Source Sans Pro Light" w:hAnsi="Source Sans Pro Light"/>
+        </w:rPr>
+        <w:t xml:space="preserve">                                                                                           </w:t>
+      </w:r>
+      <w:r>
+        <w:rPr>
+          <w:rFonts w:ascii="Source Sans Pro Light" w:hAnsi="Source Sans Pro Light"/>
+        </w:rPr>
+        <w:tab/>
+      </w:r>
+      <w:r>
+        <w:rPr>
+          <w:rFonts w:ascii="Source Sans Pro Light" w:hAnsi="Source Sans Pro Light"/>
+        </w:rPr>
+        <w:tab/>
+        <w:t>&lt;Completion Date&gt;</w:t>
+      </w:r>
+      <w:r>
+        <w:rPr>
+          <w:rFonts w:ascii="Source Sans Pro Light" w:hAnsi="Source Sans Pro Light" w:cs="Arial"/>
+        </w:rPr>
+      </w:r>
+    </w:p>
+    <w:p>
+      <w:pPr>
+        <w:spacing w:after="0" w:line="240" w:lineRule="auto"/>
+        <w:rPr>
+          <w:rFonts w:ascii="Source Sans Pro Light" w:hAnsi="Source Sans Pro Light" w:cs="Arial"/>
+        </w:rPr>
+      </w:pPr>
+    </w:p>
+    <w:p>
+      <w:pPr>
+        <w:spacing w:after="0" w:line="240" w:lineRule="auto"/>
+        <w:rPr>
+          <w:rFonts w:ascii="Source Sans Pro Light" w:hAnsi="Source Sans Pro Light" w:cs="Arial"/>
+        </w:rPr>
+      </w:pPr>
+    </w:p>
+    <w:p>
+      <w:pPr>
+        <w:spacing w:after="0" w:line="240" w:lineRule="auto"/>
+        <w:rPr>
+          <w:rFonts w:cs="Arial"/>
+        </w:rPr>
+      </w:pPr>
+      <w:r>
+        <w:rPr>
+          <w:rFonts w:ascii="Source Sans Pro Light" w:hAnsi="Source Sans Pro Light" w:cs="Arial"/>
+        </w:rPr>
+        <w:t>Dear</w:t>
+      </w:r>
+      <w:r>
+        <w:rPr>
+          <w:rFonts w:ascii="Source Sans Pro Light" w:hAnsi="Source Sans Pro Light" w:cs="Arial"/>
+        </w:rPr>
+        <w:t xml:space="preserve"> </w:t>
+      </w:r>
+      <w:r>
+        <w:rPr>
+          <w:rFonts w:cs="Arial"/>
+          <w:noProof/>
+        </w:rPr>
+        <w:t>&lt;Contact Name&gt;</w:t>
+      </w:r>
+      <w:r>
+        <w:rPr>
+          <w:rFonts w:cs="Arial"/>
+        </w:rPr>
+        <w:t>,</w:t>
+      </w:r>
+    </w:p>
+    <w:p>
+      <w:pPr>
+        <w:spacing w:after="0" w:line="240" w:lineRule="auto"/>
+        <w:rPr>
+          <w:rFonts w:cs="Arial"/>
+        </w:rPr>
+      </w:pPr>
+    </w:p>
+    <w:p>
+      <w:pPr>
+        <w:spacing w:after="0" w:line="240" w:lineRule="auto"/>
+        <w:rPr>
+          <w:rFonts w:cs="Arial"/>
+          <w:b/>
+        </w:rPr>
+      </w:pPr>
+      <w:r>
+        <w:rPr>
+          <w:rFonts w:cs="Arial"/>
+          <w:b/>
+        </w:rPr>
+        <w:t>TOWN &amp; COUNTRY PLANNING ACT 1990 (AS AMENDED)</w:t>
+      </w:r>
+    </w:p>
+    <w:p>
+      <w:pPr>
+        <w:spacing w:after="0" w:line="240" w:lineRule="auto"/>
+        <w:rPr>
+          <w:rFonts w:cs="Arial"/>
+          <w:b/>
+        </w:rPr>
+      </w:pPr>
+      <w:r>
+        <w:rPr>
+          <w:rFonts w:cs="Arial"/>
+          <w:b/>
+        </w:rPr>
+        <w:t>NATIONAL PLANNING POLICY FRAMEWORK 20</w:t>
+      </w:r>
+      <w:r>
+        <w:rPr>
+          <w:rFonts w:cs="Arial"/>
+          <w:b/>
+        </w:rPr>
+        <w:t>21</w:t>
+      </w:r>
+    </w:p>
+    <w:p>
+      <w:pPr>
+        <w:spacing w:after="0" w:line="240" w:lineRule="auto"/>
+        <w:rPr>
+          <w:rFonts w:cs="Arial"/>
+          <w:b/>
+        </w:rPr>
+      </w:pPr>
+    </w:p>
+    <w:p>
+      <w:pPr>
+        <w:tabs>
+          <w:tab w:val="left" w:pos="-1094"/>
+          <w:tab w:val="left" w:pos="-720"/>
+          <w:tab w:val="left" w:pos="0"/>
+          <w:tab w:val="left" w:pos="720"/>
+          <w:tab w:val="left" w:pos="1440"/>
+          <w:tab w:val="left" w:pos="2160"/>
+          <w:tab w:val="left" w:pos="2880"/>
+          <w:tab w:val="left" w:pos="3600"/>
+          <w:tab w:val="left" w:pos="4320"/>
+          <w:tab w:val="left" w:pos="5040"/>
+          <w:tab w:val="left" w:pos="5760"/>
+          <w:tab w:val="left" w:pos="6099"/>
+          <w:tab w:val="left" w:pos="7200"/>
+        </w:tabs>
+        <w:spacing w:after="0" w:line="240" w:lineRule="auto"/>
+        <w:rPr>
+          <w:rFonts w:cs="Arial"/>
+          <w:b/>
+        </w:rPr>
+      </w:pPr>
+      <w:r>
+        <w:rPr>
+          <w:rFonts w:cs="Arial"/>
+          <w:b/>
+        </w:rPr>
+        <w:t>&lt;Consultation Name&gt;</w:t>
+      </w:r>
+    </w:p>
+    <w:p>
+      <w:pPr>
+        <w:spacing w:after="0" w:line="240" w:lineRule="auto"/>
+        <w:rPr>
+          <w:rFonts w:cs="Arial"/>
+          <w:i/>
+        </w:rPr>
+      </w:pPr>
+      <w:r>
+        <w:rPr>
+          <w:rFonts w:cs="Arial"/>
+        </w:rPr>
+        <w:t>&lt;Proposal Description&gt;</w:t>
+      </w:r>
+      <w:r>
+        <w:rPr>
+          <w:rFonts w:cs="Arial"/>
+          <w:i/>
+        </w:rPr>
+      </w:r>
+      <w:r>
+        <w:rPr>
+          <w:rFonts w:cs="Arial"/>
+        </w:rPr>
+      </w:r>
+    </w:p>
+    <w:p>
+      <w:pPr>
+        <w:spacing w:after="0" w:line="240" w:lineRule="auto"/>
+        <w:rPr>
+          <w:rFonts w:cs="Arial"/>
+        </w:rPr>
+      </w:pPr>
+    </w:p>
+    <w:p>
+      <w:pPr>
+        <w:spacing w:after="0" w:line="240" w:lineRule="auto"/>
+        <w:ind w:right="-2"/>
+        <w:rPr>
+          <w:rFonts w:cs="Arial"/>
+          <w:b/>
+          <w:u w:val="single"/>
+        </w:rPr>
+      </w:pPr>
+      <w:r>
+        <w:rPr>
+          <w:rFonts w:cs="Arial"/>
+          <w:b/>
+          <w:u w:val="single"/>
+        </w:rPr>
+        <w:t>Recommend Pre-Determination Archaeological Assessment/Evaluation</w:t>
+      </w:r>
+    </w:p>
+    <w:p>
+      <w:pPr>
+        <w:spacing w:after="0" w:line="240" w:lineRule="auto"/>
+        <w:ind w:right="-2"/>
+        <w:rPr>
+          <w:rFonts w:ascii="Source Sans Pro Light" w:hAnsi="Source Sans Pro Light" w:cs="Arial"/>
+          <w:u w:val="single"/>
+        </w:rPr>
+      </w:pPr>
+    </w:p>
+    <w:p>
+      <w:pPr>
+        <w:spacing w:after="0" w:line="240" w:lineRule="auto"/>
+        <w:rPr>
+          <w:rFonts w:ascii="Source Sans Pro Light" w:hAnsi="Source Sans Pro Light" w:cs="Arial"/>
+        </w:rPr>
+      </w:pPr>
+      <w:r>
+        <w:rPr>
+          <w:rFonts w:ascii="Source Sans Pro Light" w:hAnsi="Source Sans Pro Light" w:cs="Arial"/>
+        </w:rPr>
+        <w:t>Thank you for your consultation received on</w:t>
+      </w:r>
+      <w:r>
+        <w:rPr>
+          <w:rFonts w:ascii="Source Sans Pro Light" w:hAnsi="Source Sans Pro Light" w:cs="Arial"/>
+        </w:rPr>
+        <w:t xml:space="preserve"> </w:t>
+      </w:r>
+      <w:r>
+        <w:rPr>
+          <w:rStyle w:val="KeybodyChar"/>
+        </w:rPr>
+        <w:t>&lt;Log Date&gt;</w:t>
+      </w:r>
+      <w:r>
+        <w:rPr>
+          <w:rFonts w:ascii="Source Sans Pro Light" w:hAnsi="Source Sans Pro Light" w:cs="Arial"/>
+        </w:rPr>
+        <w:t xml:space="preserve">.  </w:t>
+      </w:r>
+    </w:p>
+    <w:p>
+      <w:pPr>
+        <w:spacing w:after="0" w:line="240" w:lineRule="auto"/>
+        <w:rPr>
+          <w:rFonts w:ascii="Source Sans Pro Light" w:hAnsi="Source Sans Pro Light" w:cs="Arial"/>
+        </w:rPr>
+      </w:pPr>
+    </w:p>
+    <w:p>
+      <w:pPr>
+        <w:spacing w:after="0" w:line="240" w:lineRule="auto"/>
+        <w:rPr>
+          <w:rFonts w:ascii="Source Sans Pro Light" w:eastAsia="Malgun Gothic" w:hAnsi="Source Sans Pro Light" w:cs="Malgun Gothic"/>
+          <w:lang w:eastAsia="ko-KR"/>
+        </w:rPr>
+      </w:pPr>
+      <w:r>
+        <w:rPr>
+          <w:rFonts w:ascii="Source Sans Pro Light" w:hAnsi="Source Sans Pro Light" w:cs="Arial"/>
+        </w:rPr>
+        <w:t>The Greater London Archaeological Advisory Service (GLAAS) give advice on archaeology and planning.  Our advice follows the National Planning Policy Framework (NPPF) and the GLAAS Charter.</w:t>
+      </w:r>
+    </w:p>
+    <w:p>
+      <w:pPr>
+        <w:spacing w:after="0" w:line="240" w:lineRule="auto"/>
+        <w:rPr>
+          <w:rFonts w:ascii="Source Sans Pro Light" w:hAnsi="Source Sans Pro Light" w:cs="Arial"/>
+        </w:rPr>
+      </w:pPr>
+    </w:p>
+    <w:p>
+      <w:pPr>
+        <w:spacing w:after="0" w:line="240" w:lineRule="auto"/>
+        <w:rPr>
+          <w:rFonts w:ascii="Source Sans Pro Light" w:hAnsi="Source Sans Pro Light" w:cs="Arial"/>
+          <w:u w:val="single"/>
+        </w:rPr>
+      </w:pPr>
+      <w:r>
+        <w:rPr>
+          <w:rFonts w:ascii="Source Sans Pro Light" w:hAnsi="Source Sans Pro Light" w:cs="Arial"/>
+          <w:u w:val="single"/>
+        </w:rPr>
+        <w:t>Assessment of Significance and Impact</w:t>
+      </w:r>
+    </w:p>
+    <w:p>
+      <w:pPr>
+        <w:spacing w:after="0" w:line="240" w:lineRule="auto"/>
+        <w:rPr>
+          <w:rFonts w:ascii="Source Sans Pro Light" w:hAnsi="Source Sans Pro Light" w:cs="Arial"/>
+          <w:u w:val="single"/>
+        </w:rPr>
+      </w:pPr>
+    </w:p>
+    <w:p>
+      <w:pPr>
+        <w:spacing w:after="0" w:line="240" w:lineRule="auto"/>
+        <w:rPr>
+          <w:rFonts w:cs="Arial"/>
+        </w:rPr>
+      </w:pPr>
+      <w:r>
+        <w:rPr>
+          <w:rFonts w:cs="Arial"/>
+        </w:rPr>
+        <w:t>&lt;Archaeological Priority Area&gt;</w:t>
+      </w:r>
+      <w:r>
+        <w:rPr>
+          <w:rFonts w:cs="Arial"/>
+        </w:rPr>
+      </w:r>
+      <w:r>
+        <w:rPr>
+          <w:rFonts w:cs="Arial"/>
+        </w:rPr>
+      </w:r>
+    </w:p>
+    <w:p>
+      <w:pPr>
+        <w:spacing w:after="0" w:line="240" w:lineRule="auto"/>
+        <w:rPr>
+          <w:rFonts w:cs="Arial"/>
+        </w:rPr>
+      </w:pPr>
+    </w:p>
+    <w:p>
+      <w:pPr>
+        <w:spacing w:after="0" w:line="240" w:lineRule="auto"/>
+        <w:rPr>
+          <w:rFonts w:cs="Arial"/>
+        </w:rPr>
+      </w:pPr>
+      <w:r>
+        <w:rPr>
+          <w:rFonts w:cs="Arial"/>
+        </w:rPr>
+        <w:t>&lt;Assessment of Significance&gt;</w:t>
+      </w:r>
+    </w:p>
+    <w:p>
+      <w:pPr>
+        <w:spacing w:after="0" w:line="240" w:lineRule="auto"/>
+        <w:rPr>
+          <w:rFonts w:cs="Arial"/>
+          <w:u w:val="single"/>
+        </w:rPr>
+      </w:pPr>
+    </w:p>
+    <w:p>
+      <w:pPr>
+        <w:spacing w:after="0" w:line="240" w:lineRule="auto"/>
+        <w:rPr>
+          <w:rFonts w:ascii="Source Sans Pro Light" w:hAnsi="Source Sans Pro Light" w:cs="Arial"/>
+          <w:u w:val="single"/>
+        </w:rPr>
+      </w:pPr>
+      <w:r>
+        <w:rPr>
+          <w:rFonts w:ascii="Source Sans Pro Light" w:hAnsi="Source Sans Pro Light" w:cs="Arial"/>
+          <w:u w:val="single"/>
+        </w:rPr>
+        <w:t>Planning Policies</w:t>
+      </w:r>
+    </w:p>
+    <w:p>
+      <w:pPr>
+        <w:spacing w:after="0" w:line="240" w:lineRule="auto"/>
+        <w:rPr>
+          <w:rFonts w:ascii="Source Sans Pro Light" w:hAnsi="Source Sans Pro Light" w:cs="Arial"/>
+        </w:rPr>
+      </w:pPr>
+      <w:r>
+        <w:rPr>
+          <w:rFonts w:ascii="Source Sans Pro Light" w:hAnsi="Source Sans Pro Light" w:cs="Arial"/>
+        </w:rPr>
+        <w:lastRenderedPageBreak/>
+        <w:t>NPPF Section 16 and the London Plan (20</w:t>
+      </w:r>
+      <w:r>
+        <w:rPr>
+          <w:rFonts w:ascii="Source Sans Pro Light" w:hAnsi="Source Sans Pro Light" w:cs="Arial"/>
+        </w:rPr>
+        <w:t>21</w:t>
+      </w:r>
+      <w:r>
+        <w:rPr>
+          <w:rFonts w:ascii="Source Sans Pro Light" w:hAnsi="Source Sans Pro Light" w:cs="Arial"/>
+        </w:rPr>
+        <w:t xml:space="preserve"> Policy HC1) recognise the positive contribution of heritage assets of all kinds and make the conservation of archaeological interest a material planning consideration.  NPPF paragraph 19</w:t>
+      </w:r>
+      <w:r>
+        <w:rPr>
+          <w:rFonts w:ascii="Source Sans Pro Light" w:hAnsi="Source Sans Pro Light" w:cs="Arial"/>
+        </w:rPr>
+        <w:t>4</w:t>
+      </w:r>
+      <w:r>
+        <w:rPr>
+          <w:rFonts w:ascii="Source Sans Pro Light" w:hAnsi="Source Sans Pro Light" w:cs="Arial"/>
+        </w:rPr>
+        <w:t xml:space="preserve"> says applicants should provide an archaeological assessment if their development could affect a heritage asset of archaeological interest.   A field evaluation may also be necessary.</w:t>
+      </w:r>
+    </w:p>
+    <w:p>
+      <w:pPr>
+        <w:spacing w:after="0" w:line="240" w:lineRule="auto"/>
+        <w:rPr>
+          <w:rFonts w:ascii="Source Sans Pro Light" w:hAnsi="Source Sans Pro Light" w:cs="Arial"/>
+        </w:rPr>
+      </w:pPr>
+    </w:p>
+    <w:p>
+      <w:pPr>
+        <w:spacing w:after="0" w:line="240" w:lineRule="auto"/>
+        <w:rPr>
+          <w:rFonts w:ascii="Source Sans Pro Light" w:hAnsi="Source Sans Pro Light" w:cs="Arial"/>
+        </w:rPr>
+      </w:pPr>
+      <w:r>
+        <w:rPr>
+          <w:rFonts w:ascii="Source Sans Pro Light" w:hAnsi="Source Sans Pro Light" w:cs="Arial"/>
+        </w:rPr>
+        <w:t>NPPF paragraphs 19</w:t>
+      </w:r>
+      <w:r>
+        <w:rPr>
+          <w:rFonts w:ascii="Source Sans Pro Light" w:hAnsi="Source Sans Pro Light" w:cs="Arial"/>
+        </w:rPr>
+        <w:t>9</w:t>
+      </w:r>
+      <w:r>
+        <w:rPr>
+          <w:rFonts w:ascii="Source Sans Pro Light" w:hAnsi="Source Sans Pro Light" w:cs="Arial"/>
+        </w:rPr>
+        <w:t xml:space="preserve"> - </w:t>
+      </w:r>
+      <w:r>
+        <w:rPr>
+          <w:rFonts w:ascii="Source Sans Pro Light" w:hAnsi="Source Sans Pro Light" w:cs="Arial"/>
+        </w:rPr>
+        <w:t>202</w:t>
+      </w:r>
+      <w:r>
+        <w:rPr>
+          <w:rFonts w:ascii="Source Sans Pro Light" w:hAnsi="Source Sans Pro Light" w:cs="Arial"/>
+        </w:rPr>
+        <w:t xml:space="preserve"> place great weight on conserving designated heritage assets, including non-designated heritage assets with an archaeological interest equivalent to scheduled monuments.  Non- designated heritage assets may also merit conservation depending upon their significance and the harm caused (NPPF paragraph </w:t>
+      </w:r>
+      <w:r>
+        <w:rPr>
+          <w:rFonts w:ascii="Source Sans Pro Light" w:hAnsi="Source Sans Pro Light" w:cs="Arial"/>
+        </w:rPr>
+        <w:t>203</w:t>
+      </w:r>
+      <w:r>
+        <w:rPr>
+          <w:rFonts w:ascii="Source Sans Pro Light" w:hAnsi="Source Sans Pro Light" w:cs="Arial"/>
+        </w:rPr>
+        <w:t xml:space="preserve">).  Conservation can mean design changes to preserve remains where they are. </w:t>
+      </w:r>
+    </w:p>
+    <w:p>
+      <w:pPr>
+        <w:spacing w:after="0" w:line="240" w:lineRule="auto"/>
+        <w:rPr>
+          <w:rFonts w:ascii="Source Sans Pro Light" w:hAnsi="Source Sans Pro Light" w:cs="Arial"/>
+        </w:rPr>
+      </w:pPr>
+    </w:p>
+    <w:p>
+      <w:pPr>
+        <w:spacing w:after="0" w:line="240" w:lineRule="auto"/>
+        <w:rPr>
+          <w:rFonts w:ascii="Source Sans Pro Light" w:hAnsi="Source Sans Pro Light" w:cs="Arial"/>
+        </w:rPr>
+      </w:pPr>
+      <w:r>
+        <w:rPr>
+          <w:rFonts w:ascii="Source Sans Pro Light" w:hAnsi="Source Sans Pro Light" w:cs="Arial"/>
+        </w:rPr>
+        <w:t>NPPF paragraphs 1</w:t>
+      </w:r>
+      <w:r>
+        <w:rPr>
+          <w:rFonts w:ascii="Source Sans Pro Light" w:hAnsi="Source Sans Pro Light" w:cs="Arial"/>
+        </w:rPr>
+        <w:t>90</w:t>
+      </w:r>
+      <w:r>
+        <w:rPr>
+          <w:rFonts w:ascii="Source Sans Pro Light" w:hAnsi="Source Sans Pro Light" w:cs="Arial"/>
+        </w:rPr>
+        <w:t xml:space="preserve"> and 19</w:t>
+      </w:r>
+      <w:r>
+        <w:rPr>
+          <w:rFonts w:ascii="Source Sans Pro Light" w:hAnsi="Source Sans Pro Light" w:cs="Arial"/>
+        </w:rPr>
+        <w:t>7</w:t>
+      </w:r>
+      <w:r>
+        <w:rPr>
+          <w:rFonts w:ascii="Source Sans Pro Light" w:hAnsi="Source Sans Pro Light" w:cs="Arial"/>
+        </w:rPr>
+        <w:t xml:space="preserve"> and London Plan Policy HC1 emphasise the positive contributions heritage assets can make to sustainable communities and places.  Applicants should therefore expect to identify appropriate enhancement opportunities.  </w:t>
+      </w:r>
+    </w:p>
+    <w:p>
+      <w:pPr>
+        <w:spacing w:after="0" w:line="240" w:lineRule="auto"/>
+        <w:rPr>
+          <w:rFonts w:ascii="Source Sans Pro Light" w:hAnsi="Source Sans Pro Light" w:cs="Arial"/>
+        </w:rPr>
+      </w:pPr>
+    </w:p>
+    <w:p>
+      <w:pPr>
+        <w:spacing w:after="0" w:line="240" w:lineRule="auto"/>
+        <w:rPr>
+          <w:rFonts w:ascii="Source Sans Pro Light" w:hAnsi="Source Sans Pro Light" w:cs="Arial"/>
+        </w:rPr>
+      </w:pPr>
+      <w:r>
+        <w:rPr>
+          <w:rFonts w:ascii="Source Sans Pro Light" w:hAnsi="Source Sans Pro Light" w:cs="Arial"/>
+        </w:rPr>
+        <w:t xml:space="preserve">If preservation is not achievable then if planning consent is granted, paragraph </w:t>
+      </w:r>
+      <w:r>
+        <w:rPr>
+          <w:rFonts w:ascii="Source Sans Pro Light" w:hAnsi="Source Sans Pro Light" w:cs="Arial"/>
+        </w:rPr>
+        <w:t>205</w:t>
+      </w:r>
+      <w:r>
+        <w:rPr>
+          <w:rFonts w:ascii="Source Sans Pro Light" w:hAnsi="Source Sans Pro Light" w:cs="Arial"/>
+        </w:rPr>
+        <w:t xml:space="preserve"> of the NPPF says that applicants should record the significance of any heritage assets that the development harms.  Archaeological consultants can advise on the possible implications of such mitigation requirements for the development programme and costs.</w:t>
+      </w:r>
+    </w:p>
+    <w:p>
+      <w:pPr>
+        <w:spacing w:after="0" w:line="240" w:lineRule="auto"/>
+        <w:rPr>
+          <w:rFonts w:ascii="Source Sans Pro Light" w:hAnsi="Source Sans Pro Light" w:cs="Arial"/>
+        </w:rPr>
+      </w:pPr>
+    </w:p>
+    <w:p>
+      <w:pPr>
+        <w:spacing w:after="0" w:line="240" w:lineRule="auto"/>
+        <w:rPr>
+          <w:rFonts w:ascii="Source Sans Pro Light" w:hAnsi="Source Sans Pro Light" w:cs="Arial"/>
+          <w:u w:val="single"/>
+        </w:rPr>
+      </w:pPr>
+      <w:r>
+        <w:rPr>
+          <w:rFonts w:ascii="Source Sans Pro Light" w:hAnsi="Source Sans Pro Light" w:cs="Arial"/>
+          <w:u w:val="single"/>
+        </w:rPr>
+        <w:t>Recommendations</w:t>
+      </w:r>
+    </w:p>
+    <w:p>
+      <w:pPr>
+        <w:spacing w:after="0" w:line="240" w:lineRule="auto"/>
+        <w:rPr>
+          <w:rFonts w:ascii="Source Sans Pro Light" w:hAnsi="Source Sans Pro Light" w:cs="Arial"/>
+        </w:rPr>
+      </w:pPr>
+    </w:p>
+    <w:p>
+      <w:pPr>
+        <w:spacing w:after="0" w:line="240" w:lineRule="auto"/>
+        <w:rPr>
+          <w:rFonts w:ascii="Source Sans Pro Light" w:hAnsi="Source Sans Pro Light" w:cs="Arial"/>
+        </w:rPr>
+      </w:pPr>
+      <w:r>
+        <w:rPr>
+          <w:rFonts w:ascii="Source Sans Pro Light" w:hAnsi="Source Sans Pro Light" w:cs="Arial"/>
+        </w:rPr>
+        <w:t>I have looked at the information you have supplied and at the Greater London Historic Environment Record.  I have recommended below what more information I would need to advise the planning authority on the effects on archaeological interest and their implications for the planning decision.</w:t>
+      </w:r>
+    </w:p>
+    <w:p>
+      <w:pPr>
+        <w:spacing w:after="0" w:line="240" w:lineRule="auto"/>
+        <w:rPr>
+          <w:rFonts w:ascii="Source Sans Pro Light" w:hAnsi="Source Sans Pro Light" w:cs="Arial"/>
+        </w:rPr>
+      </w:pPr>
+    </w:p>
+    <w:p>
+      <w:pPr>
+        <w:spacing w:after="0" w:line="240" w:lineRule="auto"/>
+        <w:rPr>
+          <w:rFonts w:ascii="Source Sans Pro Light" w:hAnsi="Source Sans Pro Light" w:cs="Arial"/>
+        </w:rPr>
+      </w:pPr>
+      <w:r>
+        <w:rPr>
+          <w:rFonts w:ascii="Source Sans Pro Light" w:hAnsi="Source Sans Pro Light" w:cs="Arial"/>
+        </w:rPr>
+        <w:t>I therefore recommend that the following further studies should be undertaken to inform the preparation of proposals and accompany a planning application:</w:t>
+      </w:r>
+    </w:p>
+    <w:p>
+      <w:pPr>
+        <w:spacing w:after="0" w:line="240" w:lineRule="auto"/>
+        <w:rPr>
+          <w:rFonts w:ascii="Source Sans Pro Light" w:hAnsi="Source Sans Pro Light" w:cs="Arial"/>
+        </w:rPr>
+      </w:pPr>
+    </w:p>
+    <w:p>
+      <w:pPr>
         <w:pStyle w:val="Keybody"/>
       </w:pPr>
       <w:r>
-        <w:t xml:space="preserve">                                                                                           </w:t>
-      </w:r>
-      <w:r>
-        <w:tab/>
-      </w:r>
-      <w:r>
-        <w:tab/>
-      </w:r>
-      <w:r>
-        <w:t>&lt;Completion Date&gt;</w:t>
-      </w:r>
-    </w:p>
-    <w:p>
-      <w:pPr>
-        <w:spacing w:after="0" w:line="240" w:lineRule="auto"/>
-        <w:rPr>
-          <w:rFonts w:ascii="Source Sans Pro Light" w:hAnsi="Source Sans Pro Light" w:cs="Arial"/>
-        </w:rPr>
-      </w:pPr>
-    </w:p>
-    <w:p>
-      <w:pPr>
-        <w:spacing w:after="0" w:line="240" w:lineRule="auto"/>
-        <w:rPr>
-          <w:rFonts w:ascii="Source Sans Pro Light" w:hAnsi="Source Sans Pro Light" w:cs="Arial"/>
-        </w:rPr>
-      </w:pPr>
-    </w:p>
-    <w:p>
-      <w:pPr>
-        <w:pStyle w:val="Keybody"/>
-      </w:pPr>
-      <w:r>
-        <w:t>Dear</w:t>
-      </w:r>
-      <w:r>
-        <w:t xml:space="preserve"> </w:t>
-      </w:r>
-      <w:r>
-        <w:t>&lt;Contact Name&gt;</w:t>
-      </w:r>
-      <w:r>
-        <w:t>,</w:t>
-      </w:r>
-    </w:p>
-    <w:p>
-      <w:pPr>
-        <w:spacing w:after="0" w:line="240" w:lineRule="auto"/>
-        <w:rPr>
-          <w:rFonts w:ascii="Source Sans Pro Light" w:hAnsi="Source Sans Pro Light" w:cs="Arial"/>
-        </w:rPr>
-      </w:pPr>
-    </w:p>
-    <w:p>
-      <w:pPr>
-        <w:spacing w:after="0" w:line="240" w:lineRule="auto"/>
-        <w:rPr>
-          <w:rFonts w:ascii="Source Sans Pro Light" w:hAnsi="Source Sans Pro Light" w:cs="Arial"/>
-          <w:b/>
-        </w:rPr>
-      </w:pPr>
-      <w:r>
-        <w:rPr>
-          <w:rFonts w:ascii="Source Sans Pro Light" w:hAnsi="Source Sans Pro Light" w:cs="Arial"/>
-          <w:b/>
-        </w:rPr>
-        <w:t>TOWN &amp; COUNTRY PLANNING ACT 1990 (AS AMENDED)</w:t>
-      </w:r>
-    </w:p>
-    <w:p>
-      <w:pPr>
-        <w:spacing w:after="0" w:line="240" w:lineRule="auto"/>
-        <w:rPr>
-          <w:rFonts w:ascii="Source Sans Pro Light" w:hAnsi="Source Sans Pro Light" w:cs="Arial"/>
-          <w:b/>
-        </w:rPr>
-      </w:pPr>
-      <w:r>
-        <w:rPr>
-          <w:rFonts w:ascii="Source Sans Pro Light" w:hAnsi="Source Sans Pro Light" w:cs="Arial"/>
-          <w:b/>
-        </w:rPr>
-        <w:t>NATIONAL PLANNING POLICY FRAMEWORK 20</w:t>
-      </w:r>
-      <w:r>
-        <w:rPr>
-          <w:rFonts w:ascii="Source Sans Pro Light" w:hAnsi="Source Sans Pro Light" w:cs="Arial"/>
-          <w:b/>
-        </w:rPr>
-        <w:t>21</w:t>
-      </w:r>
-    </w:p>
-    <w:p>
-      <w:pPr>
-        <w:spacing w:after="0" w:line="240" w:lineRule="auto"/>
-        <w:rPr>
-          <w:rFonts w:ascii="Source Sans Pro Light" w:hAnsi="Source Sans Pro Light" w:cs="Arial"/>
-          <w:b/>
-        </w:rPr>
-      </w:pPr>
-    </w:p>
-    <w:p>
-      <w:pPr>
-        <w:pStyle w:val="Keybody"/>
-        <w:rPr>
-          <w:b/>
-          <w:bCs/>
-        </w:rPr>
-      </w:pPr>
-      <w:r>
-        <w:rPr>
-          <w:b/>
-          <w:bCs/>
-        </w:rPr>
-        <w:t>&lt;Consultation Name&gt;</w:t>
-      </w:r>
-    </w:p>
-    <w:p>
-      <w:pPr>
-        <w:pStyle w:val="Keybody"/>
-        <w:rPr>
-          <w:i/>
-        </w:rPr>
-      </w:pPr>
-    </w:p>
-    <w:p>
-      <w:pPr>
-        <w:pStyle w:val="Keybody"/>
-        <w:rPr>
-          <w:i/>
+        <w:t>&lt;Mitigation&gt;</w:t>
+      </w:r>
+    </w:p>
+    <w:p>
+      <w:pPr>
+        <w:spacing w:after="0" w:line="240" w:lineRule="auto"/>
+        <w:rPr>
+          <w:rFonts w:ascii="Source Sans Pro Light" w:hAnsi="Source Sans Pro Light" w:cs="Arial"/>
+        </w:rPr>
+      </w:pPr>
+    </w:p>
+    <w:p>
+      <w:pPr>
+        <w:spacing w:after="0" w:line="240" w:lineRule="auto"/>
+        <w:ind w:right="-2"/>
+        <w:rPr>
+          <w:rFonts w:ascii="Source Sans Pro Light" w:hAnsi="Source Sans Pro Light" w:cs="Arial"/>
+        </w:rPr>
+      </w:pPr>
+      <w:r>
+        <w:rPr>
+          <w:rFonts w:ascii="Source Sans Pro Light" w:hAnsi="Source Sans Pro Light" w:cs="Arial"/>
+        </w:rPr>
+        <w:t>I will need to agree the work beforehand and it should be carried out by an archaeological practice appointed by the applicant.  The report on the work must set out the significance of the site and the impact of the proposed development.  I will read the report and then advise you on its implications for the planning application.</w:t>
+      </w:r>
+    </w:p>
+    <w:p>
+      <w:pPr>
+        <w:spacing w:after="0" w:line="240" w:lineRule="auto"/>
+        <w:ind w:right="-2"/>
+        <w:rPr>
+          <w:rFonts w:ascii="Source Sans Pro Light" w:hAnsi="Source Sans Pro Light" w:cs="Arial"/>
+        </w:rPr>
+      </w:pPr>
+    </w:p>
+    <w:p>
+      <w:pPr>
+        <w:spacing w:after="0" w:line="240" w:lineRule="auto"/>
+        <w:ind w:right="-2"/>
+        <w:rPr>
+          <w:rFonts w:ascii="Source Sans Pro Light" w:hAnsi="Source Sans Pro Light" w:cs="Arial"/>
+        </w:rPr>
+      </w:pPr>
+      <w:r>
+        <w:rPr>
+          <w:rFonts w:ascii="Source Sans Pro Light" w:hAnsi="Source Sans Pro Light" w:cs="Arial"/>
+        </w:rPr>
+        <w:t xml:space="preserve">This letter concludes GLAAS’ free Initial Pre-application advice (that is, one free cycle of advice and engagement).  Further information on archaeology and planning in Greater London is available on the Historic England website.  If further pre-application advice (other than minor clarifications) is requested then you will be asked to use our Extended Pre-application service which provides applicants with a bespoke programme of advice and </w:t>
+      </w:r>
+      <w:r>
+        <w:rPr>
+          <w:rFonts w:ascii="Source Sans Pro Light" w:hAnsi="Source Sans Pro Light" w:cs="Arial"/>
+        </w:rPr>
+        <w:lastRenderedPageBreak/>
+        <w:t>engagement beyond the initial free cycle. We charge for this extended service on a cost-recovery basis; we do not make a profit from it.</w:t>
+      </w:r>
+    </w:p>
+    <w:p>
+      <w:pPr>
+        <w:spacing w:after="0" w:line="240" w:lineRule="auto"/>
+        <w:ind w:right="-2"/>
+        <w:rPr>
+          <w:rFonts w:ascii="Source Sans Pro Light" w:hAnsi="Source Sans Pro Light" w:cs="Arial"/>
+        </w:rPr>
+      </w:pPr>
+    </w:p>
+    <w:p>
+      <w:pPr>
+        <w:spacing w:after="0" w:line="240" w:lineRule="auto"/>
+        <w:rPr>
+          <w:rFonts w:ascii="Source Sans Pro Light" w:hAnsi="Source Sans Pro Light" w:cs="Arial"/>
+        </w:rPr>
+      </w:pPr>
+      <w:r>
+        <w:rPr>
+          <w:rFonts w:ascii="Source Sans Pro Light" w:hAnsi="Source Sans Pro Light" w:cs="Arial"/>
+        </w:rPr>
+        <w:t>This Initial Pre-application advice relates solely to archaeological considerations, is provided without prejudice to the local authority’s decision-making role, and may be shared with the local authority on whose behalf it is given.  You should also consult Historic England’s Development Management team on statutory matters.</w:t>
+      </w:r>
+    </w:p>
+    <w:p>
+      <w:pPr>
+        <w:spacing w:after="0" w:line="240" w:lineRule="auto"/>
+        <w:rPr>
+          <w:rFonts w:ascii="Source Sans Pro Light" w:hAnsi="Source Sans Pro Light" w:cs="Arial"/>
+        </w:rPr>
+      </w:pPr>
+    </w:p>
+    <w:p>
+      <w:pPr>
+        <w:spacing w:after="0" w:line="240" w:lineRule="auto"/>
+        <w:rPr>
+          <w:rFonts w:ascii="Source Sans Pro Light" w:hAnsi="Source Sans Pro Light" w:cs="Arial"/>
+        </w:rPr>
+      </w:pPr>
+      <w:r>
+        <w:rPr>
+          <w:rFonts w:ascii="Source Sans Pro Light" w:hAnsi="Source Sans Pro Light" w:cs="Arial"/>
+        </w:rPr>
+        <w:t xml:space="preserve">You can find more information on archaeology and planning in Greater London on our website. </w:t>
+      </w:r>
+    </w:p>
+    <w:p>
+      <w:pPr>
+        <w:spacing w:after="0" w:line="240" w:lineRule="auto"/>
+        <w:rPr>
+          <w:rFonts w:ascii="Source Sans Pro Light" w:hAnsi="Source Sans Pro Light" w:cs="Arial"/>
         </w:rPr>
       </w:pPr>
       <w:bookmarkStart w:id="0" w:name="_GoBack"/>
       <w:bookmarkEnd w:id="0"/>
-      <w:r>
-        <w:rPr>
-          <w:i/>
-        </w:rPr>
-        <w:t>&lt;Proposal Description&gt;</w:t>
-      </w:r>
-    </w:p>
-    <w:p>
-      <w:pPr>
-        <w:spacing w:after="0" w:line="240" w:lineRule="auto"/>
-        <w:rPr>
-          <w:rFonts w:ascii="Source Sans Pro Light" w:hAnsi="Source Sans Pro Light" w:cs="Arial"/>
-        </w:rPr>
-      </w:pPr>
-    </w:p>
-    <w:p>
-      <w:pPr>
-        <w:spacing w:after="0" w:line="240" w:lineRule="auto"/>
-        <w:ind w:right="-2"/>
-        <w:rPr>
-          <w:rFonts w:ascii="Source Sans Pro Light" w:hAnsi="Source Sans Pro Light" w:cs="Arial"/>
-          <w:b/>
-          <w:u w:val="single"/>
-        </w:rPr>
-      </w:pPr>
-      <w:r>
-        <w:rPr>
-          <w:rFonts w:ascii="Source Sans Pro Light" w:hAnsi="Source Sans Pro Light" w:cs="Arial"/>
-          <w:b/>
-          <w:u w:val="single"/>
-        </w:rPr>
-        <w:t>Recommend Pre-Determination Archaeological Assessment/Evaluation</w:t>
-      </w:r>
-    </w:p>
-    <w:p>
-      <w:pPr>
-        <w:spacing w:after="0" w:line="240" w:lineRule="auto"/>
-        <w:ind w:right="-2"/>
-        <w:rPr>
-          <w:rFonts w:ascii="Source Sans Pro Light" w:hAnsi="Source Sans Pro Light" w:cs="Arial"/>
-          <w:u w:val="single"/>
-        </w:rPr>
-      </w:pPr>
-    </w:p>
-    <w:p>
-      <w:pPr>
-        <w:spacing w:after="0" w:line="240" w:lineRule="auto"/>
-        <w:rPr>
-          <w:rFonts w:ascii="Source Sans Pro Light" w:hAnsi="Source Sans Pro Light" w:cs="Arial"/>
-        </w:rPr>
-      </w:pPr>
-      <w:r>
-        <w:rPr>
-          <w:rFonts w:ascii="Source Sans Pro Light" w:hAnsi="Source Sans Pro Light" w:cs="Arial"/>
-        </w:rPr>
-        <w:t>Thank you for your consultation received on</w:t>
-      </w:r>
-      <w:r>
-        <w:rPr>
-          <w:rFonts w:ascii="Source Sans Pro Light" w:hAnsi="Source Sans Pro Light" w:cs="Arial"/>
-        </w:rPr>
-        <w:t xml:space="preserve"> </w:t>
-      </w:r>
-      <w:r>
-        <w:rPr>
-          <w:rStyle w:val="KeybodyChar"/>
-        </w:rPr>
-        <w:t>&lt;Log Date&gt;</w:t>
-      </w:r>
-      <w:r>
-        <w:rPr>
-          <w:rFonts w:ascii="Source Sans Pro Light" w:hAnsi="Source Sans Pro Light" w:cs="Arial"/>
-        </w:rPr>
-        <w:t xml:space="preserve">.  </w:t>
-      </w:r>
-    </w:p>
-    <w:p>
-      <w:pPr>
-        <w:spacing w:after="0" w:line="240" w:lineRule="auto"/>
-        <w:rPr>
-          <w:rFonts w:ascii="Source Sans Pro Light" w:hAnsi="Source Sans Pro Light" w:cs="Arial"/>
-        </w:rPr>
-      </w:pPr>
-    </w:p>
-    <w:p>
-      <w:pPr>
-        <w:spacing w:after="0" w:line="240" w:lineRule="auto"/>
-        <w:rPr>
-          <w:rFonts w:ascii="Source Sans Pro Light" w:eastAsia="Malgun Gothic" w:hAnsi="Source Sans Pro Light" w:cs="Malgun Gothic"/>
-          <w:lang w:eastAsia="ko-KR"/>
-        </w:rPr>
-      </w:pPr>
-      <w:r>
-        <w:rPr>
-          <w:rFonts w:ascii="Source Sans Pro Light" w:hAnsi="Source Sans Pro Light" w:cs="Arial"/>
-        </w:rPr>
-        <w:t>The Greater London Archaeological Advisory Service (GLAAS) give advice on archaeology and planning.  Our advice follows the National Planning Policy Framework (NPPF) and the GLAAS Charter.</w:t>
-      </w:r>
-    </w:p>
-    <w:p>
-      <w:pPr>
-        <w:spacing w:after="0" w:line="240" w:lineRule="auto"/>
-        <w:rPr>
-          <w:rFonts w:ascii="Source Sans Pro Light" w:hAnsi="Source Sans Pro Light" w:cs="Arial"/>
-        </w:rPr>
-      </w:pPr>
-    </w:p>
-    <w:p>
-      <w:pPr>
-        <w:spacing w:after="0" w:line="240" w:lineRule="auto"/>
-        <w:rPr>
-          <w:rFonts w:ascii="Source Sans Pro Light" w:hAnsi="Source Sans Pro Light" w:cs="Arial"/>
-          <w:u w:val="single"/>
-        </w:rPr>
-      </w:pPr>
-      <w:r>
-        <w:rPr>
-          <w:rFonts w:ascii="Source Sans Pro Light" w:hAnsi="Source Sans Pro Light" w:cs="Arial"/>
-          <w:u w:val="single"/>
-        </w:rPr>
-        <w:t>Assessment of Significance and Impact</w:t>
-      </w:r>
-    </w:p>
-    <w:p>
-      <w:pPr>
-        <w:pStyle w:val="Keybody"/>
-      </w:pPr>
-      <w:r>
-        <w:t>&lt;Archaeological Priority Area&gt;</w:t>
-      </w:r>
-    </w:p>
-    <w:p>
-      <w:pPr>
-        <w:spacing w:after="0" w:line="240" w:lineRule="auto"/>
-        <w:rPr>
-          <w:rFonts w:ascii="Source Sans Pro Light" w:hAnsi="Source Sans Pro Light" w:cs="Arial"/>
-        </w:rPr>
-      </w:pPr>
-    </w:p>
-    <w:p>
-      <w:pPr>
-        <w:pStyle w:val="Keybody"/>
-      </w:pPr>
-      <w:r>
-        <w:t>&lt;Assessment of Significance&gt;</w:t>
-      </w:r>
-    </w:p>
-    <w:p>
-      <w:pPr>
-        <w:spacing w:after="0" w:line="240" w:lineRule="auto"/>
-        <w:rPr>
-          <w:rFonts w:ascii="Source Sans Pro Light" w:hAnsi="Source Sans Pro Light" w:cs="Arial"/>
-          <w:u w:val="single"/>
-        </w:rPr>
-      </w:pPr>
-    </w:p>
-    <w:p>
-      <w:pPr>
-        <w:spacing w:after="0" w:line="240" w:lineRule="auto"/>
-        <w:rPr>
-          <w:rFonts w:ascii="Source Sans Pro Light" w:hAnsi="Source Sans Pro Light" w:cs="Arial"/>
-          <w:u w:val="single"/>
-        </w:rPr>
-      </w:pPr>
-      <w:r>
-        <w:rPr>
-          <w:rFonts w:ascii="Source Sans Pro Light" w:hAnsi="Source Sans Pro Light" w:cs="Arial"/>
-          <w:u w:val="single"/>
-        </w:rPr>
-        <w:t>Planning Policies</w:t>
-      </w:r>
-    </w:p>
-    <w:p>
-      <w:pPr>
-        <w:spacing w:after="0" w:line="240" w:lineRule="auto"/>
-        <w:rPr>
-          <w:rFonts w:ascii="Source Sans Pro Light" w:hAnsi="Source Sans Pro Light" w:cs="Arial"/>
-        </w:rPr>
-      </w:pPr>
-      <w:r>
-        <w:rPr>
-          <w:rFonts w:ascii="Source Sans Pro Light" w:hAnsi="Source Sans Pro Light" w:cs="Arial"/>
-        </w:rPr>
-        <w:t>NPPF Section 16 and the London Plan (20</w:t>
-      </w:r>
-      <w:r>
-        <w:rPr>
-          <w:rFonts w:ascii="Source Sans Pro Light" w:hAnsi="Source Sans Pro Light" w:cs="Arial"/>
-        </w:rPr>
-        <w:t>21</w:t>
-      </w:r>
-      <w:r>
-        <w:rPr>
-          <w:rFonts w:ascii="Source Sans Pro Light" w:hAnsi="Source Sans Pro Light" w:cs="Arial"/>
-        </w:rPr>
-        <w:t xml:space="preserve"> Policy HC1) recognise the positive contribution of heritage assets of all kinds and make the conservation of archaeological interest a material </w:t>
-      </w:r>
-      <w:r>
-        <w:rPr>
-          <w:rFonts w:ascii="Source Sans Pro Light" w:hAnsi="Source Sans Pro Light" w:cs="Arial"/>
-        </w:rPr>
-        <w:lastRenderedPageBreak/>
-        <w:t>planning consideration.  NPPF paragraph 19</w:t>
-      </w:r>
-      <w:r>
-        <w:rPr>
-          <w:rFonts w:ascii="Source Sans Pro Light" w:hAnsi="Source Sans Pro Light" w:cs="Arial"/>
-        </w:rPr>
-        <w:t>4</w:t>
-      </w:r>
-      <w:r>
-        <w:rPr>
-          <w:rFonts w:ascii="Source Sans Pro Light" w:hAnsi="Source Sans Pro Light" w:cs="Arial"/>
-        </w:rPr>
-        <w:t xml:space="preserve"> says applicants should provide an archaeological assessment if their development could affect a heritage asset of archaeological interest.   A field evaluation may also be necessary.</w:t>
-      </w:r>
-    </w:p>
-    <w:p>
-      <w:pPr>
-        <w:spacing w:after="0" w:line="240" w:lineRule="auto"/>
-        <w:rPr>
-          <w:rFonts w:ascii="Source Sans Pro Light" w:hAnsi="Source Sans Pro Light" w:cs="Arial"/>
-        </w:rPr>
-      </w:pPr>
-    </w:p>
-    <w:p>
-      <w:pPr>
-        <w:spacing w:after="0" w:line="240" w:lineRule="auto"/>
-        <w:rPr>
-          <w:rFonts w:ascii="Source Sans Pro Light" w:hAnsi="Source Sans Pro Light" w:cs="Arial"/>
-        </w:rPr>
-      </w:pPr>
-      <w:r>
-        <w:rPr>
-          <w:rFonts w:ascii="Source Sans Pro Light" w:hAnsi="Source Sans Pro Light" w:cs="Arial"/>
-        </w:rPr>
-        <w:t>NPPF paragraphs 19</w:t>
-      </w:r>
-      <w:r>
-        <w:rPr>
-          <w:rFonts w:ascii="Source Sans Pro Light" w:hAnsi="Source Sans Pro Light" w:cs="Arial"/>
-        </w:rPr>
-        <w:t>9</w:t>
-      </w:r>
-      <w:r>
-        <w:rPr>
-          <w:rFonts w:ascii="Source Sans Pro Light" w:hAnsi="Source Sans Pro Light" w:cs="Arial"/>
-        </w:rPr>
-        <w:t xml:space="preserve"> - </w:t>
-      </w:r>
-      <w:r>
-        <w:rPr>
-          <w:rFonts w:ascii="Source Sans Pro Light" w:hAnsi="Source Sans Pro Light" w:cs="Arial"/>
-        </w:rPr>
-        <w:t>202</w:t>
-      </w:r>
-      <w:r>
-        <w:rPr>
-          <w:rFonts w:ascii="Source Sans Pro Light" w:hAnsi="Source Sans Pro Light" w:cs="Arial"/>
-        </w:rPr>
-        <w:t xml:space="preserve"> place great weight on conserving designated heritage assets, including non-designated heritage assets with an archaeological interest equivalent to scheduled monuments.  Non- designated heritage assets may also merit conservation depending upon their significance and the harm caused (NPPF paragraph </w:t>
-      </w:r>
-      <w:r>
-        <w:rPr>
-          <w:rFonts w:ascii="Source Sans Pro Light" w:hAnsi="Source Sans Pro Light" w:cs="Arial"/>
-        </w:rPr>
-        <w:t>203</w:t>
-      </w:r>
-      <w:r>
-        <w:rPr>
-          <w:rFonts w:ascii="Source Sans Pro Light" w:hAnsi="Source Sans Pro Light" w:cs="Arial"/>
-        </w:rPr>
-        <w:t xml:space="preserve">).  Conservation can mean design changes to preserve remains where they are. </w:t>
-      </w:r>
-    </w:p>
-    <w:p>
-      <w:pPr>
-        <w:spacing w:after="0" w:line="240" w:lineRule="auto"/>
-        <w:rPr>
-          <w:rFonts w:ascii="Source Sans Pro Light" w:hAnsi="Source Sans Pro Light" w:cs="Arial"/>
-        </w:rPr>
-      </w:pPr>
-    </w:p>
-    <w:p>
-      <w:pPr>
-        <w:spacing w:after="0" w:line="240" w:lineRule="auto"/>
-        <w:rPr>
-          <w:rFonts w:ascii="Source Sans Pro Light" w:hAnsi="Source Sans Pro Light" w:cs="Arial"/>
-        </w:rPr>
-      </w:pPr>
-      <w:r>
-        <w:rPr>
-          <w:rFonts w:ascii="Source Sans Pro Light" w:hAnsi="Source Sans Pro Light" w:cs="Arial"/>
-        </w:rPr>
-        <w:t>NPPF paragraphs 1</w:t>
-      </w:r>
-      <w:r>
-        <w:rPr>
-          <w:rFonts w:ascii="Source Sans Pro Light" w:hAnsi="Source Sans Pro Light" w:cs="Arial"/>
-        </w:rPr>
-        <w:t>90</w:t>
-      </w:r>
-      <w:r>
-        <w:rPr>
-          <w:rFonts w:ascii="Source Sans Pro Light" w:hAnsi="Source Sans Pro Light" w:cs="Arial"/>
-        </w:rPr>
-        <w:t xml:space="preserve"> and 19</w:t>
-      </w:r>
-      <w:r>
-        <w:rPr>
-          <w:rFonts w:ascii="Source Sans Pro Light" w:hAnsi="Source Sans Pro Light" w:cs="Arial"/>
-        </w:rPr>
-        <w:t>7</w:t>
-      </w:r>
-      <w:r>
-        <w:rPr>
-          <w:rFonts w:ascii="Source Sans Pro Light" w:hAnsi="Source Sans Pro Light" w:cs="Arial"/>
-        </w:rPr>
-        <w:t xml:space="preserve"> and London Plan Policy HC1 emphasise the positive contributions heritage assets can make to sustainable communities and places.  Applicants should therefore expect to identify appropriate enhancement opportunities.  </w:t>
-      </w:r>
-    </w:p>
-    <w:p>
-      <w:pPr>
-        <w:spacing w:after="0" w:line="240" w:lineRule="auto"/>
-        <w:rPr>
-          <w:rFonts w:ascii="Source Sans Pro Light" w:hAnsi="Source Sans Pro Light" w:cs="Arial"/>
-        </w:rPr>
-      </w:pPr>
-    </w:p>
-    <w:p>
-      <w:pPr>
-        <w:spacing w:after="0" w:line="240" w:lineRule="auto"/>
-        <w:rPr>
-          <w:rFonts w:ascii="Source Sans Pro Light" w:hAnsi="Source Sans Pro Light" w:cs="Arial"/>
-        </w:rPr>
-      </w:pPr>
-      <w:r>
-        <w:rPr>
-          <w:rFonts w:ascii="Source Sans Pro Light" w:hAnsi="Source Sans Pro Light" w:cs="Arial"/>
-        </w:rPr>
-        <w:t xml:space="preserve">If preservation is not achievable then if planning consent is granted, paragraph </w:t>
-      </w:r>
-      <w:r>
-        <w:rPr>
-          <w:rFonts w:ascii="Source Sans Pro Light" w:hAnsi="Source Sans Pro Light" w:cs="Arial"/>
-        </w:rPr>
-        <w:t>205</w:t>
-      </w:r>
-      <w:r>
-        <w:rPr>
-          <w:rFonts w:ascii="Source Sans Pro Light" w:hAnsi="Source Sans Pro Light" w:cs="Arial"/>
-        </w:rPr>
-        <w:t xml:space="preserve"> of the NPPF says that applicants should record the significance of any heritage assets that the development harms.  Archaeological consultants can advise on the possible implications of such mitigation requirements for the development programme and costs.</w:t>
-      </w:r>
-    </w:p>
-    <w:p>
-      <w:pPr>
-        <w:spacing w:after="0" w:line="240" w:lineRule="auto"/>
-        <w:rPr>
-          <w:rFonts w:ascii="Source Sans Pro Light" w:hAnsi="Source Sans Pro Light" w:cs="Arial"/>
-        </w:rPr>
-      </w:pPr>
-    </w:p>
-    <w:p>
-      <w:pPr>
-        <w:spacing w:after="0" w:line="240" w:lineRule="auto"/>
-        <w:rPr>
-          <w:rFonts w:ascii="Source Sans Pro Light" w:hAnsi="Source Sans Pro Light" w:cs="Arial"/>
-          <w:u w:val="single"/>
-        </w:rPr>
-      </w:pPr>
-      <w:r>
-        <w:rPr>
-          <w:rFonts w:ascii="Source Sans Pro Light" w:hAnsi="Source Sans Pro Light" w:cs="Arial"/>
-          <w:u w:val="single"/>
-        </w:rPr>
-        <w:t>Recommendations</w:t>
-      </w:r>
-    </w:p>
-    <w:p>
-      <w:pPr>
-        <w:spacing w:after="0" w:line="240" w:lineRule="auto"/>
-        <w:rPr>
-          <w:rFonts w:ascii="Source Sans Pro Light" w:hAnsi="Source Sans Pro Light" w:cs="Arial"/>
-        </w:rPr>
-      </w:pPr>
-    </w:p>
-    <w:p>
-      <w:pPr>
-        <w:spacing w:after="0" w:line="240" w:lineRule="auto"/>
-        <w:rPr>
-          <w:rFonts w:ascii="Source Sans Pro Light" w:hAnsi="Source Sans Pro Light" w:cs="Arial"/>
-        </w:rPr>
-      </w:pPr>
-      <w:r>
-        <w:rPr>
-          <w:rFonts w:ascii="Source Sans Pro Light" w:hAnsi="Source Sans Pro Light" w:cs="Arial"/>
-        </w:rPr>
-        <w:t>I have looked at the information you have supplied and at the Greater London Historic Environment Record.  I have recommended below what more information I would need to advise the planning authority on the effects on archaeological interest and their implications for the planning decision.</w:t>
-      </w:r>
-    </w:p>
-    <w:p>
-      <w:pPr>
-        <w:spacing w:after="0" w:line="240" w:lineRule="auto"/>
-        <w:rPr>
-          <w:rFonts w:ascii="Source Sans Pro Light" w:hAnsi="Source Sans Pro Light" w:cs="Arial"/>
-        </w:rPr>
-      </w:pPr>
-    </w:p>
-    <w:p>
-      <w:pPr>
-        <w:spacing w:after="0" w:line="240" w:lineRule="auto"/>
-        <w:rPr>
-          <w:rFonts w:ascii="Source Sans Pro Light" w:hAnsi="Source Sans Pro Light" w:cs="Arial"/>
-        </w:rPr>
-      </w:pPr>
-      <w:r>
-        <w:rPr>
-          <w:rFonts w:ascii="Source Sans Pro Light" w:hAnsi="Source Sans Pro Light" w:cs="Arial"/>
-        </w:rPr>
-        <w:t>I therefore recommend that the following further studies should be undertaken to inform the preparation of proposals and accompany a planning application:</w:t>
-      </w:r>
-    </w:p>
-    <w:p>
-      <w:pPr>
-        <w:spacing w:after="0" w:line="240" w:lineRule="auto"/>
-        <w:rPr>
-          <w:rFonts w:ascii="Source Sans Pro Light" w:hAnsi="Source Sans Pro Light" w:cs="Arial"/>
-        </w:rPr>
-      </w:pPr>
-    </w:p>
-    <w:p>
-      <w:pPr>
-        <w:pStyle w:val="Keybody"/>
-      </w:pPr>
-      <w:r>
-        <w:t>&lt;Mitigation&gt;</w:t>
-      </w:r>
-    </w:p>
-    <w:p>
-      <w:pPr>
-        <w:spacing w:after="0" w:line="240" w:lineRule="auto"/>
-        <w:rPr>
-          <w:rFonts w:ascii="Source Sans Pro Light" w:hAnsi="Source Sans Pro Light" w:cs="Arial"/>
-        </w:rPr>
-      </w:pPr>
-    </w:p>
-    <w:p>
-      <w:pPr>
-        <w:spacing w:after="0" w:line="240" w:lineRule="auto"/>
-        <w:ind w:right="-2"/>
-        <w:rPr>
-          <w:rFonts w:ascii="Source Sans Pro Light" w:hAnsi="Source Sans Pro Light" w:cs="Arial"/>
-        </w:rPr>
-      </w:pPr>
-      <w:r>
-        <w:rPr>
-          <w:rFonts w:ascii="Source Sans Pro Light" w:hAnsi="Source Sans Pro Light" w:cs="Arial"/>
-        </w:rPr>
-        <w:t>I will need to agree the work beforehand and it should be carried out by an archaeological practice appointed by the applicant.  The report on the work must set out the significance of the site and the impact of the proposed development.  I will read the report and then advise you on its implications for the planning application.</w:t>
-      </w:r>
-    </w:p>
-    <w:p>
-      <w:pPr>
-        <w:spacing w:after="0" w:line="240" w:lineRule="auto"/>
-        <w:ind w:right="-2"/>
-        <w:rPr>
-          <w:rFonts w:ascii="Source Sans Pro Light" w:hAnsi="Source Sans Pro Light" w:cs="Arial"/>
-        </w:rPr>
-      </w:pPr>
-    </w:p>
-    <w:p>
-      <w:pPr>
-        <w:spacing w:after="0" w:line="240" w:lineRule="auto"/>
-        <w:ind w:right="-2"/>
-        <w:rPr>
-          <w:rFonts w:ascii="Source Sans Pro Light" w:hAnsi="Source Sans Pro Light" w:cs="Arial"/>
-        </w:rPr>
-      </w:pPr>
-      <w:r>
-        <w:rPr>
-          <w:rFonts w:ascii="Source Sans Pro Light" w:hAnsi="Source Sans Pro Light" w:cs="Arial"/>
-        </w:rPr>
-        <w:t>This letter concludes GLAAS’ free Initial Pre-application advice (that is, one free cycle of advice and engagement).  Further information on archaeology and planning in Greater London is available on the Historic England website.  If further pre-application advice (other than minor clarifications) is requested then you will be asked to use our Extended Pre-application service which provides applicants with a bespoke programme of advice and engagement beyond the initial free cycle. We charge for this extended service on a cost-recovery basis; we do not make a profit from it.</w:t>
-      </w:r>
-    </w:p>
-    <w:p>
-      <w:pPr>
-        <w:spacing w:after="0" w:line="240" w:lineRule="auto"/>
-        <w:ind w:right="-2"/>
-        <w:rPr>
-          <w:rFonts w:ascii="Source Sans Pro Light" w:hAnsi="Source Sans Pro Light" w:cs="Arial"/>
-        </w:rPr>
-      </w:pPr>
-    </w:p>
-    <w:p>
-      <w:pPr>
-        <w:spacing w:after="0" w:line="240" w:lineRule="auto"/>
-        <w:rPr>
-          <w:rFonts w:ascii="Source Sans Pro Light" w:hAnsi="Source Sans Pro Light" w:cs="Arial"/>
-        </w:rPr>
-      </w:pPr>
-      <w:r>
-        <w:rPr>
-          <w:rFonts w:ascii="Source Sans Pro Light" w:hAnsi="Source Sans Pro Light" w:cs="Arial"/>
-        </w:rPr>
-        <w:t>This Initial Pre-application advice relates solely to archaeological considerations, is provided without prejudice to the local authority’s decision-making role, and may be shared with the local authority on whose behalf it is given.  You should also consult Historic England’s Development Management team on statutory matters.</w:t>
-      </w:r>
-    </w:p>
-    <w:p>
-      <w:pPr>
-        <w:spacing w:after="0" w:line="240" w:lineRule="auto"/>
-        <w:rPr>
-          <w:rFonts w:ascii="Source Sans Pro Light" w:hAnsi="Source Sans Pro Light" w:cs="Arial"/>
-        </w:rPr>
-      </w:pPr>
-    </w:p>
-    <w:p>
-      <w:pPr>
-        <w:spacing w:after="0" w:line="240" w:lineRule="auto"/>
-        <w:rPr>
-          <w:rFonts w:ascii="Source Sans Pro Light" w:hAnsi="Source Sans Pro Light" w:cs="Arial"/>
-        </w:rPr>
-      </w:pPr>
-      <w:r>
-        <w:rPr>
-          <w:rFonts w:ascii="Source Sans Pro Light" w:hAnsi="Source Sans Pro Light" w:cs="Arial"/>
-        </w:rPr>
-        <w:t xml:space="preserve">You can find more information on archaeology and planning in Greater London on our website. </w:t>
-      </w:r>
-    </w:p>
-    <w:p>
-      <w:pPr>
-        <w:spacing w:after="0" w:line="240" w:lineRule="auto"/>
-        <w:rPr>
-          <w:rFonts w:ascii="Source Sans Pro Light" w:hAnsi="Source Sans Pro Light" w:cs="Arial"/>
-        </w:rPr>
-      </w:pPr>
     </w:p>
     <w:p>
       <w:pPr>
@@ -1016,36 +1207,43 @@
     </w:p>
     <w:p>
       <w:pPr>
-        <w:pStyle w:val="KeySig"/>
-      </w:pPr>
-      <w:r>
+        <w:spacing w:after="0" w:line="240" w:lineRule="auto"/>
+        <w:rPr>
+          <w:rFonts w:ascii="Source Sans Pro Light" w:hAnsi="Source Sans Pro Light"/>
+        </w:rPr>
+      </w:pPr>
+      <w:r>
+        <w:rPr>
+          <w:rFonts w:cs="Arial"/>
+        </w:rPr>
         <w:t>&lt;Casework Officer&gt;</w:t>
       </w:r>
-    </w:p>
-    <w:p>
-      <w:pPr>
-        <w:spacing w:after="0" w:line="240" w:lineRule="auto"/>
-        <w:rPr>
-          <w:rFonts w:ascii="Source Sans Pro Light" w:hAnsi="Source Sans Pro Light" w:cs="Arial"/>
-        </w:rPr>
-      </w:pPr>
-      <w:r>
-        <w:rPr>
-          <w:rFonts w:ascii="Source Sans Pro Light" w:hAnsi="Source Sans Pro Light" w:cs="Arial"/>
-        </w:rPr>
-        <w:t>Archaeology Advis</w:t>
-      </w:r>
-      <w:r>
-        <w:rPr>
-          <w:rFonts w:ascii="Source Sans Pro Light" w:hAnsi="Source Sans Pro Light" w:cs="Arial"/>
-        </w:rPr>
-        <w:t>e</w:t>
-      </w:r>
-      <w:r>
-        <w:rPr>
-          <w:rFonts w:ascii="Source Sans Pro Light" w:hAnsi="Source Sans Pro Light" w:cs="Arial"/>
-        </w:rPr>
-        <w:t>r</w:t>
+      <w:r>
+        <w:rPr>
+          <w:rFonts w:ascii="Source Sans Pro Light" w:hAnsi="Source Sans Pro Light"/>
+        </w:rPr>
+      </w:r>
+    </w:p>
+    <w:p>
+      <w:pPr>
+        <w:spacing w:after="0" w:line="240" w:lineRule="auto"/>
+        <w:rPr>
+          <w:rFonts w:cs="Arial"/>
+        </w:rPr>
+      </w:pPr>
+    </w:p>
+    <w:p>
+      <w:pPr>
+        <w:spacing w:after="0" w:line="240" w:lineRule="auto"/>
+        <w:rPr>
+          <w:rFonts w:ascii="Source Sans Pro Light" w:hAnsi="Source Sans Pro Light" w:cs="Arial"/>
+        </w:rPr>
+      </w:pPr>
+      <w:r>
+        <w:rPr>
+          <w:rFonts w:ascii="Source Sans Pro Light" w:hAnsi="Source Sans Pro Light" w:cs="Arial"/>
+        </w:rPr>
+        <w:t>Archaeology Adviser</w:t>
       </w:r>
     </w:p>
     <w:p>
@@ -2873,9 +3071,12 @@
 </file>
 
 <file path=customXml/item1.xml><?xml version="1.0" encoding="utf-8"?>
-<p:properties xmlns:p="http://schemas.microsoft.com/office/2006/metadata/properties" xmlns:xsi="http://www.w3.org/2001/XMLSchema-instance" xmlns:pc="http://schemas.microsoft.com/office/infopath/2007/PartnerControls">
-  <documentManagement/>
-</p:properties>
+<?mso-contentType ?>
+<FormTemplates xmlns="http://schemas.microsoft.com/sharepoint/v3/contenttype/forms">
+  <Display>DocumentLibraryForm</Display>
+  <Edit>DocumentLibraryForm</Edit>
+  <New>DocumentLibraryForm</New>
+</FormTemplates>
 </file>
 
 <file path=customXml/item2.xml><?xml version="1.0" encoding="utf-8"?>
@@ -3096,19 +3297,15 @@
 </file>
 
 <file path=customXml/item3.xml><?xml version="1.0" encoding="utf-8"?>
-<?mso-contentType ?>
-<FormTemplates xmlns="http://schemas.microsoft.com/sharepoint/v3/contenttype/forms">
-  <Display>DocumentLibraryForm</Display>
-  <Edit>DocumentLibraryForm</Edit>
-  <New>DocumentLibraryForm</New>
-</FormTemplates>
+<p:properties xmlns:p="http://schemas.microsoft.com/office/2006/metadata/properties" xmlns:xsi="http://www.w3.org/2001/XMLSchema-instance" xmlns:pc="http://schemas.microsoft.com/office/infopath/2007/PartnerControls">
+  <documentManagement/>
+</p:properties>
 </file>
 
 <file path=customXml/itemProps1.xml><?xml version="1.0" encoding="utf-8"?>
-<ds:datastoreItem xmlns:ds="http://schemas.openxmlformats.org/officeDocument/2006/customXml" ds:itemID="{54B62738-3839-49B5-A884-C72A2B145C3A}">
+<ds:datastoreItem xmlns:ds="http://schemas.openxmlformats.org/officeDocument/2006/customXml" ds:itemID="{88459980-E772-44BC-A301-CC7114A443D6}">
   <ds:schemaRefs>
-    <ds:schemaRef ds:uri="http://schemas.microsoft.com/office/2006/metadata/properties"/>
-    <ds:schemaRef ds:uri="http://schemas.microsoft.com/office/infopath/2007/PartnerControls"/>
+    <ds:schemaRef ds:uri="http://schemas.microsoft.com/sharepoint/v3/contenttype/forms"/>
   </ds:schemaRefs>
 </ds:datastoreItem>
 </file>
@@ -3133,9 +3330,10 @@
 </file>
 
 <file path=customXml/itemProps3.xml><?xml version="1.0" encoding="utf-8"?>
-<ds:datastoreItem xmlns:ds="http://schemas.openxmlformats.org/officeDocument/2006/customXml" ds:itemID="{88459980-E772-44BC-A301-CC7114A443D6}">
+<ds:datastoreItem xmlns:ds="http://schemas.openxmlformats.org/officeDocument/2006/customXml" ds:itemID="{54B62738-3839-49B5-A884-C72A2B145C3A}">
   <ds:schemaRefs>
-    <ds:schemaRef ds:uri="http://schemas.microsoft.com/sharepoint/v3/contenttype/forms"/>
+    <ds:schemaRef ds:uri="http://schemas.microsoft.com/office/2006/metadata/properties"/>
+    <ds:schemaRef ds:uri="http://schemas.microsoft.com/office/infopath/2007/PartnerControls"/>
   </ds:schemaRefs>
 </ds:datastoreItem>
 </file>
</xml_diff>